<commit_message>
update deliverables PDF version
</commit_message>
<xml_diff>
--- a/docs/05 Deliverables/12 Project Charter - IPM RV Park Reservation System.docx
+++ b/docs/05 Deliverables/12 Project Charter - IPM RV Park Reservation System.docx
@@ -363,35 +363,42 @@
         </w:rPr>
         <w:t xml:space="preserve">e-mail: </w:t>
       </w:r>
-      <w:r>
-        <w:fldChar w:fldCharType="begin"/>
-      </w:r>
-      <w:r>
-        <w:instrText xml:space="preserve"> HYPERLINK "mailto:mtownsendipm2017@gmail.com" </w:instrText>
-      </w:r>
-      <w:r>
-        <w:fldChar w:fldCharType="separate"/>
-      </w:r>
-      <w:r>
-        <w:rPr>
-          <w:rStyle w:val="Hyperlink"/>
+      <w:hyperlink r:id="rId8" w:history="1">
+        <w:r>
+          <w:rPr>
+            <w:rStyle w:val="Hyperlink"/>
+            <w:rFonts w:cs="Calibri"/>
+            <w:sz w:val="24"/>
+            <w:szCs w:val="24"/>
+            <w:lang w:val="pt-BR"/>
+          </w:rPr>
+          <w:t>mtownsendipm2017@gmail.com</w:t>
+        </w:r>
+      </w:hyperlink>
+      <w:r>
+        <w:rPr>
           <w:rFonts w:cs="Calibri"/>
           <w:sz w:val="24"/>
           <w:szCs w:val="24"/>
           <w:lang w:val="pt-BR"/>
         </w:rPr>
-        <w:t>mtownsendipm2017@gmail.com</w:t>
-      </w:r>
-      <w:r>
-        <w:rPr>
-          <w:rStyle w:val="Hyperlink"/>
+        <w:tab/>
+        <w:t>phone: 519 523 9190</w:t>
+      </w:r>
+    </w:p>
+    <w:p>
+      <w:pPr>
+        <w:pStyle w:val="ListParagraph"/>
+        <w:numPr>
+          <w:ilvl w:val="0"/>
+          <w:numId w:val="6"/>
+        </w:numPr>
+        <w:rPr>
           <w:rFonts w:cs="Calibri"/>
           <w:sz w:val="24"/>
           <w:szCs w:val="24"/>
-          <w:lang w:val="pt-BR"/>
-        </w:rPr>
-        <w:fldChar w:fldCharType="end"/>
-      </w:r>
+        </w:rPr>
+      </w:pPr>
       <w:r>
         <w:rPr>
           <w:rFonts w:cs="Calibri"/>
@@ -399,8 +406,175 @@
           <w:szCs w:val="24"/>
           <w:lang w:val="pt-BR"/>
         </w:rPr>
+        <w:t>Jim Prio</w:t>
+      </w:r>
+      <w:r>
+        <w:rPr>
+          <w:rFonts w:cs="Calibri"/>
+          <w:sz w:val="24"/>
+          <w:szCs w:val="24"/>
+          <w:lang w:val="pt-BR"/>
+        </w:rPr>
+        <w:t>r</w:t>
+      </w:r>
+      <w:r>
+        <w:rPr>
+          <w:rFonts w:cs="Calibri"/>
+          <w:sz w:val="24"/>
+          <w:szCs w:val="24"/>
+        </w:rPr>
+        <w:t xml:space="preserve"> –RV Committee</w:t>
+      </w:r>
+      <w:r>
+        <w:rPr>
+          <w:rFonts w:cs="Calibri"/>
+          <w:sz w:val="24"/>
+          <w:szCs w:val="24"/>
+        </w:rPr>
+        <w:t xml:space="preserve"> Consultant</w:t>
+      </w:r>
+      <w:r>
+        <w:rPr>
+          <w:rFonts w:cs="Calibri"/>
+          <w:sz w:val="24"/>
+          <w:szCs w:val="24"/>
+        </w:rPr>
+        <w:t xml:space="preserve"> –</w:t>
+      </w:r>
+      <w:r>
+        <w:rPr>
+          <w:rFonts w:cs="Calibri"/>
+          <w:sz w:val="24"/>
+          <w:szCs w:val="24"/>
+        </w:rPr>
+        <w:t xml:space="preserve"> R</w:t>
+      </w:r>
+      <w:r>
+        <w:rPr>
+          <w:rFonts w:cs="Calibri"/>
+          <w:sz w:val="24"/>
+          <w:szCs w:val="24"/>
+        </w:rPr>
+        <w:t xml:space="preserve">esponsible for providing </w:t>
+      </w:r>
+      <w:r>
+        <w:rPr>
+          <w:rFonts w:cs="Calibri"/>
+          <w:sz w:val="24"/>
+          <w:szCs w:val="24"/>
+        </w:rPr>
+        <w:t>technical information and approvals, especially regarding the</w:t>
+      </w:r>
+      <w:r>
+        <w:rPr>
+          <w:rFonts w:cs="Calibri"/>
+          <w:sz w:val="24"/>
+          <w:szCs w:val="24"/>
+        </w:rPr>
+        <w:t xml:space="preserve"> </w:t>
+      </w:r>
+      <w:r>
+        <w:rPr>
+          <w:rFonts w:cs="Calibri"/>
+          <w:sz w:val="24"/>
+          <w:szCs w:val="24"/>
+        </w:rPr>
+        <w:t xml:space="preserve">IPM </w:t>
+      </w:r>
+      <w:r>
+        <w:rPr>
+          <w:rFonts w:cs="Calibri"/>
+          <w:sz w:val="24"/>
+          <w:szCs w:val="24"/>
+        </w:rPr>
+        <w:t>server resources (ISP).</w:t>
+      </w:r>
+    </w:p>
+    <w:p>
+      <w:pPr>
+        <w:pStyle w:val="ListParagraph"/>
+        <w:ind w:left="1440"/>
+        <w:rPr>
+          <w:rFonts w:cs="Calibri"/>
+          <w:sz w:val="24"/>
+          <w:szCs w:val="24"/>
+          <w:lang w:val="pt-BR"/>
+        </w:rPr>
+      </w:pPr>
+      <w:r>
+        <w:rPr>
+          <w:rFonts w:cs="Calibri"/>
+          <w:sz w:val="24"/>
+          <w:szCs w:val="24"/>
+          <w:lang w:val="pt-BR"/>
+        </w:rPr>
+        <w:t>e-mail:</w:t>
+      </w:r>
+      <w:r>
+        <w:rPr>
+          <w:rFonts w:cs="Calibri"/>
+          <w:sz w:val="24"/>
+          <w:szCs w:val="24"/>
+          <w:lang w:val="pt-BR"/>
+        </w:rPr>
+        <w:t xml:space="preserve"> </w:t>
+      </w:r>
+      <w:hyperlink r:id="rId9" w:history="1">
+        <w:r>
+          <w:rPr>
+            <w:rStyle w:val="Hyperlink"/>
+            <w:rFonts w:cs="Calibri"/>
+            <w:sz w:val="24"/>
+            <w:szCs w:val="24"/>
+            <w:lang w:val="pt-BR"/>
+          </w:rPr>
+          <w:t>jprior@jpcs.on.ca</w:t>
+        </w:r>
+      </w:hyperlink>
+      <w:r>
+        <w:rPr>
+          <w:rFonts w:cs="Calibri"/>
+          <w:sz w:val="24"/>
+          <w:szCs w:val="24"/>
+          <w:lang w:val="pt-BR"/>
+        </w:rPr>
+        <w:t xml:space="preserve"> </w:t>
+      </w:r>
+      <w:r>
+        <w:rPr>
+          <w:rFonts w:cs="Calibri"/>
+          <w:sz w:val="24"/>
+          <w:szCs w:val="24"/>
+          <w:lang w:val="pt-BR"/>
+        </w:rPr>
         <w:tab/>
-        <w:t>phone: 519 523 9190</w:t>
+      </w:r>
+      <w:r>
+        <w:rPr>
+          <w:rFonts w:cs="Calibri"/>
+          <w:sz w:val="24"/>
+          <w:szCs w:val="24"/>
+          <w:lang w:val="pt-BR"/>
+        </w:rPr>
+        <w:t xml:space="preserve">phone: </w:t>
+      </w:r>
+      <w:r>
+        <w:rPr>
+          <w:rFonts w:cs="Calibri"/>
+          <w:sz w:val="24"/>
+          <w:szCs w:val="24"/>
+          <w:lang w:val="pt-BR"/>
+        </w:rPr>
+        <w:t xml:space="preserve">519 887 </w:t>
+      </w:r>
+      <w:r>
+        <w:rPr>
+          <w:rFonts w:cs="Calibri"/>
+          <w:sz w:val="24"/>
+          <w:szCs w:val="24"/>
+          <w:lang w:val="pt-BR"/>
+        </w:rPr>
+        <w:t>9300</w:t>
       </w:r>
     </w:p>
     <w:p>
@@ -449,23 +623,7 @@
           <w:rFonts w:ascii="Calibri" w:hAnsi="Calibri" w:cs="Calibri"/>
           <w:szCs w:val="24"/>
         </w:rPr>
-        <w:t xml:space="preserve">Dr. John </w:t>
-      </w:r>
-      <w:proofErr w:type="spellStart"/>
-      <w:r>
-        <w:rPr>
-          <w:rFonts w:ascii="Calibri" w:hAnsi="Calibri" w:cs="Calibri"/>
-          <w:szCs w:val="24"/>
-        </w:rPr>
-        <w:t>Akinyemi</w:t>
-      </w:r>
-      <w:proofErr w:type="spellEnd"/>
-      <w:r>
-        <w:rPr>
-          <w:rFonts w:ascii="Calibri" w:hAnsi="Calibri" w:cs="Calibri"/>
-          <w:szCs w:val="24"/>
-        </w:rPr>
-        <w:t xml:space="preserve"> – Project Advisor</w:t>
+        <w:t>Dr. John Akinyemi – Project Advisor</w:t>
       </w:r>
       <w:r>
         <w:rPr>
@@ -496,33 +654,17 @@
         </w:rPr>
         <w:t xml:space="preserve">e-mail: </w:t>
       </w:r>
-      <w:r>
-        <w:fldChar w:fldCharType="begin"/>
-      </w:r>
-      <w:r>
-        <w:instrText xml:space="preserve"> HYPERLINK "mailto:jakinyemi@conestogac.on.ca" </w:instrText>
-      </w:r>
-      <w:r>
-        <w:fldChar w:fldCharType="separate"/>
-      </w:r>
-      <w:r>
-        <w:rPr>
-          <w:rStyle w:val="Hyperlink"/>
-          <w:rFonts w:ascii="Calibri" w:hAnsi="Calibri" w:cs="Calibri"/>
-          <w:szCs w:val="24"/>
-          <w:lang w:val="pt-BR"/>
-        </w:rPr>
-        <w:t>jakinyemi@conestogac.on.ca</w:t>
-      </w:r>
-      <w:r>
-        <w:rPr>
-          <w:rStyle w:val="Hyperlink"/>
-          <w:rFonts w:ascii="Calibri" w:hAnsi="Calibri" w:cs="Calibri"/>
-          <w:szCs w:val="24"/>
-          <w:lang w:val="pt-BR"/>
-        </w:rPr>
-        <w:fldChar w:fldCharType="end"/>
-      </w:r>
+      <w:hyperlink r:id="rId10" w:history="1">
+        <w:r>
+          <w:rPr>
+            <w:rStyle w:val="Hyperlink"/>
+            <w:rFonts w:ascii="Calibri" w:hAnsi="Calibri" w:cs="Calibri"/>
+            <w:szCs w:val="24"/>
+            <w:lang w:val="pt-BR"/>
+          </w:rPr>
+          <w:t>jakinyemi@conestogac.on.ca</w:t>
+        </w:r>
+      </w:hyperlink>
       <w:r>
         <w:rPr>
           <w:rFonts w:ascii="Calibri" w:hAnsi="Calibri" w:cs="Calibri"/>
@@ -591,33 +733,17 @@
         </w:rPr>
         <w:t xml:space="preserve">e-mail: </w:t>
       </w:r>
-      <w:r>
-        <w:fldChar w:fldCharType="begin"/>
-      </w:r>
-      <w:r>
-        <w:instrText xml:space="preserve"> HYPERLINK "mailto:amorgado1650@conestogac.on.ca" </w:instrText>
-      </w:r>
-      <w:r>
-        <w:fldChar w:fldCharType="separate"/>
-      </w:r>
-      <w:r>
-        <w:rPr>
-          <w:rStyle w:val="Hyperlink"/>
-          <w:rFonts w:ascii="Calibri" w:hAnsi="Calibri" w:cs="Calibri"/>
-          <w:szCs w:val="24"/>
-          <w:lang w:val="pt-BR"/>
-        </w:rPr>
-        <w:t>amorgado1650@conestogac.on.ca</w:t>
-      </w:r>
-      <w:r>
-        <w:rPr>
-          <w:rStyle w:val="Hyperlink"/>
-          <w:rFonts w:ascii="Calibri" w:hAnsi="Calibri" w:cs="Calibri"/>
-          <w:szCs w:val="24"/>
-          <w:lang w:val="pt-BR"/>
-        </w:rPr>
-        <w:fldChar w:fldCharType="end"/>
-      </w:r>
+      <w:hyperlink r:id="rId11" w:history="1">
+        <w:r>
+          <w:rPr>
+            <w:rStyle w:val="Hyperlink"/>
+            <w:rFonts w:ascii="Calibri" w:hAnsi="Calibri" w:cs="Calibri"/>
+            <w:szCs w:val="24"/>
+            <w:lang w:val="pt-BR"/>
+          </w:rPr>
+          <w:t>amorgado1650@conestogac.on.ca</w:t>
+        </w:r>
+      </w:hyperlink>
       <w:r>
         <w:rPr>
           <w:rFonts w:ascii="Calibri" w:hAnsi="Calibri" w:cs="Calibri"/>
@@ -688,33 +814,17 @@
         </w:rPr>
         <w:t xml:space="preserve">e-mail: </w:t>
       </w:r>
-      <w:r>
-        <w:fldChar w:fldCharType="begin"/>
-      </w:r>
-      <w:r>
-        <w:instrText xml:space="preserve"> HYPERLINK "mailto:Kchoi8142@conestogac.on.ca" </w:instrText>
-      </w:r>
-      <w:r>
-        <w:fldChar w:fldCharType="separate"/>
-      </w:r>
-      <w:r>
-        <w:rPr>
-          <w:rStyle w:val="Hyperlink"/>
-          <w:rFonts w:ascii="Calibri" w:hAnsi="Calibri" w:cs="Calibri"/>
-          <w:szCs w:val="24"/>
-          <w:lang w:val="pt-BR"/>
-        </w:rPr>
-        <w:t>Kchoi8142@conestogac.on.ca</w:t>
-      </w:r>
-      <w:r>
-        <w:rPr>
-          <w:rStyle w:val="Hyperlink"/>
-          <w:rFonts w:ascii="Calibri" w:hAnsi="Calibri" w:cs="Calibri"/>
-          <w:szCs w:val="24"/>
-          <w:lang w:val="pt-BR"/>
-        </w:rPr>
-        <w:fldChar w:fldCharType="end"/>
-      </w:r>
+      <w:hyperlink r:id="rId12" w:history="1">
+        <w:r>
+          <w:rPr>
+            <w:rStyle w:val="Hyperlink"/>
+            <w:rFonts w:ascii="Calibri" w:hAnsi="Calibri" w:cs="Calibri"/>
+            <w:szCs w:val="24"/>
+            <w:lang w:val="pt-BR"/>
+          </w:rPr>
+          <w:t>Kchoi8142@conestogac.on.ca</w:t>
+        </w:r>
+      </w:hyperlink>
       <w:r>
         <w:rPr>
           <w:rFonts w:ascii="Calibri" w:hAnsi="Calibri" w:cs="Calibri"/>
@@ -749,53 +859,12 @@
           <w:szCs w:val="24"/>
         </w:rPr>
       </w:pPr>
-      <w:proofErr w:type="spellStart"/>
       <w:r>
         <w:rPr>
           <w:rFonts w:asciiTheme="minorHAnsi" w:hAnsiTheme="minorHAnsi" w:cs="Calibri"/>
           <w:szCs w:val="24"/>
         </w:rPr>
-        <w:t>Md</w:t>
-      </w:r>
-      <w:proofErr w:type="spellEnd"/>
-      <w:r>
-        <w:rPr>
-          <w:rFonts w:asciiTheme="minorHAnsi" w:hAnsiTheme="minorHAnsi" w:cs="Calibri"/>
-          <w:szCs w:val="24"/>
-        </w:rPr>
-        <w:t xml:space="preserve"> </w:t>
-      </w:r>
-      <w:proofErr w:type="spellStart"/>
-      <w:r>
-        <w:rPr>
-          <w:rFonts w:asciiTheme="minorHAnsi" w:hAnsiTheme="minorHAnsi" w:cs="Calibri"/>
-          <w:szCs w:val="24"/>
-        </w:rPr>
-        <w:t>Abdus</w:t>
-      </w:r>
-      <w:proofErr w:type="spellEnd"/>
-      <w:r>
-        <w:rPr>
-          <w:rFonts w:asciiTheme="minorHAnsi" w:hAnsiTheme="minorHAnsi" w:cs="Calibri"/>
-          <w:szCs w:val="24"/>
-        </w:rPr>
-        <w:t xml:space="preserve"> </w:t>
-      </w:r>
-      <w:proofErr w:type="spellStart"/>
-      <w:r>
-        <w:rPr>
-          <w:rFonts w:asciiTheme="minorHAnsi" w:hAnsiTheme="minorHAnsi" w:cs="Calibri"/>
-          <w:szCs w:val="24"/>
-        </w:rPr>
-        <w:t>Sadeque</w:t>
-      </w:r>
-      <w:proofErr w:type="spellEnd"/>
-      <w:r>
-        <w:rPr>
-          <w:rFonts w:asciiTheme="minorHAnsi" w:hAnsiTheme="minorHAnsi" w:cs="Calibri"/>
-          <w:szCs w:val="24"/>
-        </w:rPr>
-        <w:t xml:space="preserve"> – </w:t>
+        <w:t xml:space="preserve">Md Abdus Sadeque – </w:t>
       </w:r>
       <w:r>
         <w:rPr>
@@ -826,33 +895,17 @@
         </w:rPr>
         <w:t xml:space="preserve">e-mail: </w:t>
       </w:r>
-      <w:r>
-        <w:fldChar w:fldCharType="begin"/>
-      </w:r>
-      <w:r>
-        <w:instrText xml:space="preserve"> HYPERLINK "mailto:Msadeque8063@conestogac.on.ca" </w:instrText>
-      </w:r>
-      <w:r>
-        <w:fldChar w:fldCharType="separate"/>
-      </w:r>
-      <w:r>
-        <w:rPr>
-          <w:rStyle w:val="Hyperlink"/>
-          <w:rFonts w:asciiTheme="minorHAnsi" w:hAnsiTheme="minorHAnsi" w:cs="Calibri"/>
-          <w:szCs w:val="24"/>
-          <w:lang w:val="pt-BR"/>
-        </w:rPr>
-        <w:t>Msadeque8063@conestogac.on.ca</w:t>
-      </w:r>
-      <w:r>
-        <w:rPr>
-          <w:rStyle w:val="Hyperlink"/>
-          <w:rFonts w:asciiTheme="minorHAnsi" w:hAnsiTheme="minorHAnsi" w:cs="Calibri"/>
-          <w:szCs w:val="24"/>
-          <w:lang w:val="pt-BR"/>
-        </w:rPr>
-        <w:fldChar w:fldCharType="end"/>
-      </w:r>
+      <w:hyperlink r:id="rId13" w:history="1">
+        <w:r>
+          <w:rPr>
+            <w:rStyle w:val="Hyperlink"/>
+            <w:rFonts w:asciiTheme="minorHAnsi" w:hAnsiTheme="minorHAnsi" w:cs="Calibri"/>
+            <w:szCs w:val="24"/>
+            <w:lang w:val="pt-BR"/>
+          </w:rPr>
+          <w:t>Msadeque8063@conestogac.on.ca</w:t>
+        </w:r>
+      </w:hyperlink>
       <w:r>
         <w:rPr>
           <w:rFonts w:asciiTheme="minorHAnsi" w:hAnsiTheme="minorHAnsi" w:cs="Calibri"/>
@@ -1056,28 +1109,6 @@
         </w:rPr>
         <w:t>.</w:t>
       </w:r>
-    </w:p>
-    <w:p>
-      <w:pPr>
-        <w:pStyle w:val="ListParagraph"/>
-        <w:suppressAutoHyphens/>
-        <w:spacing w:after="0" w:line="240" w:lineRule="auto"/>
-        <w:ind w:left="1800"/>
-        <w:contextualSpacing w:val="0"/>
-        <w:rPr>
-          <w:i/>
-          <w:iCs/>
-        </w:rPr>
-      </w:pPr>
-    </w:p>
-    <w:p>
-      <w:pPr>
-        <w:rPr>
-          <w:rFonts w:ascii="Calibri" w:hAnsi="Calibri" w:cs="Calibri"/>
-          <w:b/>
-          <w:szCs w:val="24"/>
-        </w:rPr>
-      </w:pPr>
     </w:p>
     <w:p>
       <w:pPr>
@@ -5091,39 +5122,7 @@
                 <w:rFonts w:ascii="Calibri" w:hAnsi="Calibri" w:cs="Calibri"/>
                 <w:szCs w:val="24"/>
               </w:rPr>
-              <w:t xml:space="preserve">Save </w:t>
-            </w:r>
-            <w:proofErr w:type="spellStart"/>
-            <w:r>
-              <w:rPr>
-                <w:rFonts w:ascii="Calibri" w:hAnsi="Calibri" w:cs="Calibri"/>
-                <w:szCs w:val="24"/>
-              </w:rPr>
-              <w:t>RVSite</w:t>
-            </w:r>
-            <w:proofErr w:type="spellEnd"/>
-            <w:r>
-              <w:rPr>
-                <w:rFonts w:ascii="Calibri" w:hAnsi="Calibri" w:cs="Calibri"/>
-                <w:szCs w:val="24"/>
-              </w:rPr>
-              <w:t xml:space="preserve"> and </w:t>
-            </w:r>
-            <w:proofErr w:type="spellStart"/>
-            <w:r>
-              <w:rPr>
-                <w:rFonts w:ascii="Calibri" w:hAnsi="Calibri" w:cs="Calibri"/>
-                <w:szCs w:val="24"/>
-              </w:rPr>
-              <w:t>StyleURL</w:t>
-            </w:r>
-            <w:proofErr w:type="spellEnd"/>
-            <w:r>
-              <w:rPr>
-                <w:rFonts w:ascii="Calibri" w:hAnsi="Calibri" w:cs="Calibri"/>
-                <w:szCs w:val="24"/>
-              </w:rPr>
-              <w:t xml:space="preserve"> into database</w:t>
+              <w:t>Save RVSite and StyleURL into database</w:t>
             </w:r>
           </w:p>
         </w:tc>
@@ -5184,37 +5183,12 @@
                 <w:szCs w:val="24"/>
               </w:rPr>
             </w:pPr>
-            <w:proofErr w:type="spellStart"/>
-            <w:r>
-              <w:rPr>
-                <w:rFonts w:ascii="Calibri" w:hAnsi="Calibri" w:cs="Calibri"/>
-                <w:szCs w:val="24"/>
-              </w:rPr>
-              <w:t>RVSite</w:t>
-            </w:r>
-            <w:proofErr w:type="spellEnd"/>
-            <w:r>
-              <w:rPr>
-                <w:rFonts w:ascii="Calibri" w:hAnsi="Calibri" w:cs="Calibri"/>
-                <w:szCs w:val="24"/>
-              </w:rPr>
-              <w:t xml:space="preserve">, </w:t>
-            </w:r>
-            <w:proofErr w:type="spellStart"/>
-            <w:r>
-              <w:rPr>
-                <w:rFonts w:ascii="Calibri" w:hAnsi="Calibri" w:cs="Calibri"/>
-                <w:szCs w:val="24"/>
-              </w:rPr>
-              <w:t>StyleURL</w:t>
-            </w:r>
-            <w:proofErr w:type="spellEnd"/>
-            <w:r>
-              <w:rPr>
-                <w:rFonts w:ascii="Calibri" w:hAnsi="Calibri" w:cs="Calibri"/>
-                <w:szCs w:val="24"/>
-              </w:rPr>
-              <w:t xml:space="preserve"> table</w:t>
+            <w:r>
+              <w:rPr>
+                <w:rFonts w:ascii="Calibri" w:hAnsi="Calibri" w:cs="Calibri"/>
+                <w:szCs w:val="24"/>
+              </w:rPr>
+              <w:t>RVSite, StyleURL table</w:t>
             </w:r>
           </w:p>
         </w:tc>
@@ -5356,39 +5330,7 @@
                 <w:rFonts w:ascii="Calibri" w:hAnsi="Calibri" w:cs="Calibri"/>
                 <w:szCs w:val="24"/>
               </w:rPr>
-              <w:t xml:space="preserve">Retrieve </w:t>
-            </w:r>
-            <w:proofErr w:type="spellStart"/>
-            <w:r>
-              <w:rPr>
-                <w:rFonts w:ascii="Calibri" w:hAnsi="Calibri" w:cs="Calibri"/>
-                <w:szCs w:val="24"/>
-              </w:rPr>
-              <w:t>RVSite</w:t>
-            </w:r>
-            <w:proofErr w:type="spellEnd"/>
-            <w:r>
-              <w:rPr>
-                <w:rFonts w:ascii="Calibri" w:hAnsi="Calibri" w:cs="Calibri"/>
-                <w:szCs w:val="24"/>
-              </w:rPr>
-              <w:t xml:space="preserve"> and </w:t>
-            </w:r>
-            <w:proofErr w:type="spellStart"/>
-            <w:r>
-              <w:rPr>
-                <w:rFonts w:ascii="Calibri" w:hAnsi="Calibri" w:cs="Calibri"/>
-                <w:szCs w:val="24"/>
-              </w:rPr>
-              <w:t>StyleURL</w:t>
-            </w:r>
-            <w:proofErr w:type="spellEnd"/>
-            <w:r>
-              <w:rPr>
-                <w:rFonts w:ascii="Calibri" w:hAnsi="Calibri" w:cs="Calibri"/>
-                <w:szCs w:val="24"/>
-              </w:rPr>
-              <w:t xml:space="preserve"> </w:t>
+              <w:t xml:space="preserve">Retrieve RVSite and StyleURL </w:t>
             </w:r>
             <w:r>
               <w:rPr>
@@ -5419,71 +5361,7 @@
                 <w:rFonts w:ascii="Calibri" w:hAnsi="Calibri" w:cs="Calibri"/>
                 <w:szCs w:val="24"/>
               </w:rPr>
-              <w:t xml:space="preserve">Receive </w:t>
-            </w:r>
-            <w:proofErr w:type="spellStart"/>
-            <w:r>
-              <w:rPr>
-                <w:rFonts w:ascii="Calibri" w:hAnsi="Calibri" w:cs="Calibri"/>
-                <w:szCs w:val="24"/>
-              </w:rPr>
-              <w:t>SiteType</w:t>
-            </w:r>
-            <w:proofErr w:type="spellEnd"/>
-            <w:r>
-              <w:rPr>
-                <w:rFonts w:ascii="Calibri" w:hAnsi="Calibri" w:cs="Calibri"/>
-                <w:szCs w:val="24"/>
-              </w:rPr>
-              <w:t xml:space="preserve"> input related to each </w:t>
-            </w:r>
-            <w:proofErr w:type="spellStart"/>
-            <w:r>
-              <w:rPr>
-                <w:rFonts w:ascii="Calibri" w:hAnsi="Calibri" w:cs="Calibri"/>
-                <w:szCs w:val="24"/>
-              </w:rPr>
-              <w:t>StyleURL</w:t>
-            </w:r>
-            <w:proofErr w:type="spellEnd"/>
-            <w:r>
-              <w:rPr>
-                <w:rFonts w:ascii="Calibri" w:hAnsi="Calibri" w:cs="Calibri"/>
-                <w:szCs w:val="24"/>
-              </w:rPr>
-              <w:t xml:space="preserve">, and save </w:t>
-            </w:r>
-            <w:proofErr w:type="spellStart"/>
-            <w:r>
-              <w:rPr>
-                <w:rFonts w:ascii="Calibri" w:hAnsi="Calibri" w:cs="Calibri"/>
-                <w:szCs w:val="24"/>
-              </w:rPr>
-              <w:t>SiteType</w:t>
-            </w:r>
-            <w:proofErr w:type="spellEnd"/>
-            <w:r>
-              <w:rPr>
-                <w:rFonts w:ascii="Calibri" w:hAnsi="Calibri" w:cs="Calibri"/>
-                <w:szCs w:val="24"/>
-              </w:rPr>
-              <w:t xml:space="preserve">, </w:t>
-            </w:r>
-            <w:proofErr w:type="spellStart"/>
-            <w:r>
-              <w:rPr>
-                <w:rFonts w:ascii="Calibri" w:hAnsi="Calibri" w:cs="Calibri"/>
-                <w:szCs w:val="24"/>
-              </w:rPr>
-              <w:t>SiteRate</w:t>
-            </w:r>
-            <w:proofErr w:type="spellEnd"/>
-            <w:r>
-              <w:rPr>
-                <w:rFonts w:ascii="Calibri" w:hAnsi="Calibri" w:cs="Calibri"/>
-                <w:szCs w:val="24"/>
-              </w:rPr>
-              <w:t xml:space="preserve"> into database</w:t>
+              <w:t>Receive SiteType input related to each StyleURL, and save SiteType, SiteRate into database</w:t>
             </w:r>
           </w:p>
         </w:tc>
@@ -5545,22 +5423,13 @@
                 <w:szCs w:val="24"/>
               </w:rPr>
             </w:pPr>
-            <w:proofErr w:type="spellStart"/>
             <w:r>
               <w:rPr>
                 <w:rFonts w:ascii="Calibri" w:hAnsi="Calibri" w:cs="Calibri"/>
                 <w:szCs w:val="24"/>
               </w:rPr>
               <w:lastRenderedPageBreak/>
-              <w:t>SiteType</w:t>
-            </w:r>
-            <w:proofErr w:type="spellEnd"/>
-            <w:r>
-              <w:rPr>
-                <w:rFonts w:ascii="Calibri" w:hAnsi="Calibri" w:cs="Calibri"/>
-                <w:szCs w:val="24"/>
-              </w:rPr>
-              <w:t xml:space="preserve">  table </w:t>
+              <w:t xml:space="preserve">SiteType  table </w:t>
             </w:r>
           </w:p>
         </w:tc>
@@ -6266,6 +6135,15 @@
         </w:rPr>
         <w:t>Schedule of sanitizing</w:t>
       </w:r>
+      <w:r>
+        <w:rPr>
+          <w:rFonts w:ascii="Calibri" w:hAnsi="Calibri" w:cs="Calibri"/>
+          <w:szCs w:val="24"/>
+        </w:rPr>
+        <w:t xml:space="preserve"> services</w:t>
+      </w:r>
+      <w:bookmarkStart w:id="0" w:name="_GoBack"/>
+      <w:bookmarkEnd w:id="0"/>
     </w:p>
     <w:p>
       <w:pPr>
@@ -6488,21 +6366,7 @@
           <w:rFonts w:ascii="Calibri" w:hAnsi="Calibri" w:cs="Calibri"/>
           <w:szCs w:val="24"/>
         </w:rPr>
-        <w:t xml:space="preserve">IPM Event </w:t>
-      </w:r>
-      <w:r>
-        <w:rPr>
-          <w:rFonts w:ascii="Calibri" w:hAnsi="Calibri" w:cs="Calibri"/>
-          <w:szCs w:val="24"/>
-        </w:rPr>
-        <w:t xml:space="preserve">must </w:t>
-      </w:r>
-      <w:r>
-        <w:rPr>
-          <w:rFonts w:ascii="Calibri" w:hAnsi="Calibri" w:cs="Calibri"/>
-          <w:szCs w:val="24"/>
-        </w:rPr>
-        <w:t>provide a</w:t>
+        <w:t>IPM Event must provide a</w:t>
       </w:r>
       <w:r>
         <w:rPr>
@@ -6516,21 +6380,7 @@
           <w:rFonts w:ascii="Calibri" w:hAnsi="Calibri" w:cs="Calibri"/>
           <w:szCs w:val="24"/>
         </w:rPr>
-        <w:t xml:space="preserve">network connection for the system devices to </w:t>
-      </w:r>
-      <w:r>
-        <w:rPr>
-          <w:rFonts w:ascii="Calibri" w:hAnsi="Calibri" w:cs="Calibri"/>
-          <w:szCs w:val="24"/>
-        </w:rPr>
-        <w:t>access</w:t>
-      </w:r>
-      <w:r>
-        <w:rPr>
-          <w:rFonts w:ascii="Calibri" w:hAnsi="Calibri" w:cs="Calibri"/>
-          <w:szCs w:val="24"/>
-        </w:rPr>
-        <w:t xml:space="preserve"> the web</w:t>
+        <w:t>network connection for the system devices to access the web</w:t>
       </w:r>
     </w:p>
     <w:p>
@@ -6746,17 +6596,8 @@
           <w:rFonts w:ascii="Calibri" w:hAnsi="Calibri" w:cs="Calibri"/>
           <w:szCs w:val="24"/>
         </w:rPr>
-        <w:t xml:space="preserve">, </w:t>
-      </w:r>
-      <w:proofErr w:type="spellStart"/>
-      <w:r>
-        <w:rPr>
-          <w:rFonts w:ascii="Calibri" w:hAnsi="Calibri" w:cs="Calibri"/>
-          <w:szCs w:val="24"/>
-        </w:rPr>
-        <w:t>Github</w:t>
-      </w:r>
-      <w:proofErr w:type="spellEnd"/>
+        <w:t>, Github</w:t>
+      </w:r>
     </w:p>
     <w:p>
       <w:pPr>
@@ -6815,8 +6656,8 @@
         </w:tabs>
         <w:spacing w:after="200"/>
         <w:sectPr>
-          <w:headerReference w:type="default" r:id="rId8"/>
-          <w:footerReference w:type="default" r:id="rId9"/>
+          <w:headerReference w:type="default" r:id="rId14"/>
+          <w:footerReference w:type="default" r:id="rId15"/>
           <w:pgSz w:w="12240" w:h="15840"/>
           <w:pgMar w:top="1440" w:right="720" w:bottom="1440" w:left="720" w:header="720" w:footer="720" w:gutter="0"/>
           <w:cols w:space="720"/>
@@ -6840,6 +6681,7 @@
         </w:rPr>
       </w:pPr>
       <w:r>
+        <w:lastRenderedPageBreak/>
         <w:t>Network Diagram:</w:t>
       </w:r>
     </w:p>
@@ -6881,7 +6723,7 @@
                     </pic:cNvPicPr>
                   </pic:nvPicPr>
                   <pic:blipFill>
-                    <a:blip r:embed="rId10">
+                    <a:blip r:embed="rId16">
                       <a:extLst>
                         <a:ext uri="{28A0092B-C50C-407E-A947-70E740481C1C}">
                           <a14:useLocalDpi xmlns:a14="http://schemas.microsoft.com/office/drawing/2010/main" val="0"/>
@@ -6912,8 +6754,6 @@
           </wp:inline>
         </w:drawing>
       </w:r>
-      <w:bookmarkStart w:id="0" w:name="_GoBack"/>
-      <w:bookmarkEnd w:id="0"/>
     </w:p>
     <w:sectPr>
       <w:pgSz w:w="15840" w:h="12240" w:orient="landscape"/>
@@ -6999,7 +6839,7 @@
         <w:noProof/>
         <w:sz w:val="16"/>
       </w:rPr>
-      <w:t>6</w:t>
+      <w:t>4</w:t>
     </w:r>
     <w:r>
       <w:rPr>
@@ -9164,7 +9004,7 @@
 </file>
 
 <file path=customXml/itemProps1.xml><?xml version="1.0" encoding="utf-8"?>
-<ds:datastoreItem xmlns:ds="http://schemas.openxmlformats.org/officeDocument/2006/customXml" ds:itemID="{DA5B27B2-F22D-4104-90E3-5AA8B8D760DD}">
+<ds:datastoreItem xmlns:ds="http://schemas.openxmlformats.org/officeDocument/2006/customXml" ds:itemID="{3D1BEB85-3799-4B8F-923B-FB05FF3DD727}">
   <ds:schemaRefs>
     <ds:schemaRef ds:uri="http://schemas.openxmlformats.org/officeDocument/2006/bibliography"/>
   </ds:schemaRefs>

</xml_diff>